<commit_message>
Comment/subcomment delete in app and api fixes
</commit_message>
<xml_diff>
--- a/Dokumentacija.docx
+++ b/Dokumentacija.docx
@@ -16,6 +16,201 @@
         <w:t>Dokumentacija</w:t>
       </w:r>
       <w:proofErr w:type="spellEnd"/>
+    </w:p>
+    <w:p>
+      <w:pPr>
+        <w:rPr>
+          <w:lang w:val="en-US"/>
+        </w:rPr>
+      </w:pPr>
+      <w:r>
+        <w:rPr>
+          <w:lang w:val="en-US"/>
+        </w:rPr>
+        <w:t xml:space="preserve">WARNING </w:t>
+      </w:r>
+      <w:proofErr w:type="spellStart"/>
+      <w:r>
+        <w:rPr>
+          <w:lang w:val="en-US"/>
+        </w:rPr>
+        <w:t>Ovaj</w:t>
+      </w:r>
+      <w:proofErr w:type="spellEnd"/>
+      <w:r>
+        <w:rPr>
+          <w:lang w:val="en-US"/>
+        </w:rPr>
+        <w:t xml:space="preserve"> </w:t>
+      </w:r>
+      <w:proofErr w:type="spellStart"/>
+      <w:r>
+        <w:rPr>
+          <w:lang w:val="en-US"/>
+        </w:rPr>
+        <w:t>projekat</w:t>
+      </w:r>
+      <w:proofErr w:type="spellEnd"/>
+      <w:r>
+        <w:rPr>
+          <w:lang w:val="en-US"/>
+        </w:rPr>
+        <w:t xml:space="preserve"> </w:t>
+      </w:r>
+      <w:proofErr w:type="spellStart"/>
+      <w:r>
+        <w:rPr>
+          <w:lang w:val="en-US"/>
+        </w:rPr>
+        <w:t>nije</w:t>
+      </w:r>
+      <w:proofErr w:type="spellEnd"/>
+      <w:r>
+        <w:rPr>
+          <w:lang w:val="en-US"/>
+        </w:rPr>
+        <w:t xml:space="preserve"> </w:t>
+      </w:r>
+      <w:proofErr w:type="spellStart"/>
+      <w:r>
+        <w:rPr>
+          <w:lang w:val="en-US"/>
+        </w:rPr>
+        <w:t>namenjen</w:t>
+      </w:r>
+      <w:proofErr w:type="spellEnd"/>
+      <w:r>
+        <w:rPr>
+          <w:lang w:val="en-US"/>
+        </w:rPr>
+        <w:t xml:space="preserve"> za </w:t>
+      </w:r>
+      <w:proofErr w:type="spellStart"/>
+      <w:r>
+        <w:rPr>
+          <w:lang w:val="en-US"/>
+        </w:rPr>
+        <w:t>komercijalne</w:t>
+      </w:r>
+      <w:proofErr w:type="spellEnd"/>
+      <w:r>
+        <w:rPr>
+          <w:lang w:val="en-US"/>
+        </w:rPr>
+        <w:t xml:space="preserve"> </w:t>
+      </w:r>
+      <w:proofErr w:type="spellStart"/>
+      <w:r>
+        <w:rPr>
+          <w:lang w:val="en-US"/>
+        </w:rPr>
+        <w:t>svrhe</w:t>
+      </w:r>
+      <w:proofErr w:type="spellEnd"/>
+      <w:r>
+        <w:rPr>
+          <w:lang w:val="en-US"/>
+        </w:rPr>
+        <w:t xml:space="preserve"> </w:t>
+      </w:r>
+      <w:proofErr w:type="spellStart"/>
+      <w:r>
+        <w:rPr>
+          <w:lang w:val="en-US"/>
+        </w:rPr>
+        <w:t>sve</w:t>
+      </w:r>
+      <w:proofErr w:type="spellEnd"/>
+      <w:r>
+        <w:rPr>
+          <w:lang w:val="en-US"/>
+        </w:rPr>
+        <w:t xml:space="preserve"> je </w:t>
+      </w:r>
+      <w:proofErr w:type="spellStart"/>
+      <w:r>
+        <w:rPr>
+          <w:lang w:val="en-US"/>
+        </w:rPr>
+        <w:t>uradjeno</w:t>
+      </w:r>
+      <w:proofErr w:type="spellEnd"/>
+      <w:r>
+        <w:rPr>
+          <w:lang w:val="en-US"/>
+        </w:rPr>
+        <w:t xml:space="preserve"> </w:t>
+      </w:r>
+      <w:proofErr w:type="spellStart"/>
+      <w:r>
+        <w:rPr>
+          <w:lang w:val="en-US"/>
+        </w:rPr>
+        <w:t>radi</w:t>
+      </w:r>
+      <w:proofErr w:type="spellEnd"/>
+      <w:r>
+        <w:rPr>
+          <w:lang w:val="en-US"/>
+        </w:rPr>
+        <w:t xml:space="preserve"> </w:t>
+      </w:r>
+      <w:proofErr w:type="spellStart"/>
+      <w:r>
+        <w:rPr>
+          <w:lang w:val="en-US"/>
+        </w:rPr>
+        <w:t>sobstevnog</w:t>
+      </w:r>
+      <w:proofErr w:type="spellEnd"/>
+      <w:r>
+        <w:rPr>
+          <w:lang w:val="en-US"/>
+        </w:rPr>
+        <w:t xml:space="preserve"> </w:t>
+      </w:r>
+      <w:proofErr w:type="spellStart"/>
+      <w:r>
+        <w:rPr>
+          <w:lang w:val="en-US"/>
+        </w:rPr>
+        <w:t>poboljsanja</w:t>
+      </w:r>
+      <w:proofErr w:type="spellEnd"/>
+      <w:r>
+        <w:rPr>
+          <w:lang w:val="en-US"/>
+        </w:rPr>
+        <w:t xml:space="preserve"> u  </w:t>
+      </w:r>
+      <w:proofErr w:type="spellStart"/>
+      <w:r>
+        <w:rPr>
+          <w:lang w:val="en-US"/>
+        </w:rPr>
+        <w:t>okviru</w:t>
+      </w:r>
+      <w:proofErr w:type="spellEnd"/>
+      <w:r>
+        <w:rPr>
+          <w:lang w:val="en-US"/>
+        </w:rPr>
+        <w:t xml:space="preserve"> web </w:t>
+      </w:r>
+      <w:proofErr w:type="spellStart"/>
+      <w:r>
+        <w:rPr>
+          <w:lang w:val="en-US"/>
+        </w:rPr>
+        <w:t>programiranja</w:t>
+      </w:r>
+      <w:proofErr w:type="spellEnd"/>
+      <w:r>
+        <w:rPr>
+          <w:lang w:val="en-US"/>
+        </w:rPr>
+        <w:t>.</w:t>
+      </w:r>
     </w:p>
     <w:p>
       <w:pPr>
@@ -265,21 +460,7 @@
         <w:rPr>
           <w:lang w:val="en-US"/>
         </w:rPr>
-        <w:t xml:space="preserve"> </w:t>
-      </w:r>
-      <w:proofErr w:type="gramStart"/>
-      <w:r>
-        <w:rPr>
-          <w:lang w:val="en-US"/>
-        </w:rPr>
-        <w:t>firebase(</w:t>
-      </w:r>
-      <w:proofErr w:type="gramEnd"/>
-      <w:r>
-        <w:rPr>
-          <w:lang w:val="en-US"/>
-        </w:rPr>
-        <w:t xml:space="preserve">push </w:t>
+        <w:t xml:space="preserve"> firebase(push </w:t>
       </w:r>
       <w:proofErr w:type="spellStart"/>
       <w:r>
@@ -1365,6 +1546,7 @@
         <w:rPr>
           <w:lang w:val="en-US"/>
         </w:rPr>
+        <w:lastRenderedPageBreak/>
         <w:t xml:space="preserve">SMTP server za </w:t>
       </w:r>
       <w:proofErr w:type="spellStart"/>
@@ -1420,7 +1602,6 @@
         <w:rPr>
           <w:lang w:val="en-US"/>
         </w:rPr>
-        <w:lastRenderedPageBreak/>
         <w:t xml:space="preserve">Apache server </w:t>
       </w:r>
       <w:proofErr w:type="spellStart"/>
@@ -1535,6 +1716,271 @@
         </w:rPr>
         <w:t>.</w:t>
       </w:r>
+    </w:p>
+    <w:p>
+      <w:pPr>
+        <w:rPr>
+          <w:lang w:val="en-US"/>
+        </w:rPr>
+      </w:pPr>
+      <w:r>
+        <w:rPr>
+          <w:lang w:val="en-US"/>
+        </w:rPr>
+        <w:t>CORS protection, No CSRF protection</w:t>
+      </w:r>
+    </w:p>
+    <w:p>
+      <w:pPr>
+        <w:rPr>
+          <w:lang w:val="en-US"/>
+        </w:rPr>
+      </w:pPr>
+      <w:r>
+        <w:rPr>
+          <w:lang w:val="en-US"/>
+        </w:rPr>
+        <w:t xml:space="preserve">MySQL </w:t>
+      </w:r>
+      <w:proofErr w:type="spellStart"/>
+      <w:r>
+        <w:rPr>
+          <w:lang w:val="en-US"/>
+        </w:rPr>
+        <w:t>bazi</w:t>
+      </w:r>
+      <w:proofErr w:type="spellEnd"/>
+      <w:r>
+        <w:rPr>
+          <w:lang w:val="en-US"/>
+        </w:rPr>
+        <w:t xml:space="preserve"> se </w:t>
+      </w:r>
+      <w:proofErr w:type="spellStart"/>
+      <w:r>
+        <w:rPr>
+          <w:lang w:val="en-US"/>
+        </w:rPr>
+        <w:t>moze</w:t>
+      </w:r>
+      <w:proofErr w:type="spellEnd"/>
+      <w:r>
+        <w:rPr>
+          <w:lang w:val="en-US"/>
+        </w:rPr>
+        <w:t xml:space="preserve"> </w:t>
+      </w:r>
+      <w:proofErr w:type="spellStart"/>
+      <w:r>
+        <w:rPr>
+          <w:lang w:val="en-US"/>
+        </w:rPr>
+        <w:t>pristupiti</w:t>
+      </w:r>
+      <w:proofErr w:type="spellEnd"/>
+      <w:r>
+        <w:rPr>
+          <w:lang w:val="en-US"/>
+        </w:rPr>
+        <w:t xml:space="preserve"> </w:t>
+      </w:r>
+      <w:proofErr w:type="spellStart"/>
+      <w:r>
+        <w:rPr>
+          <w:lang w:val="en-US"/>
+        </w:rPr>
+        <w:t>samo</w:t>
+      </w:r>
+      <w:proofErr w:type="spellEnd"/>
+      <w:r>
+        <w:rPr>
+          <w:lang w:val="en-US"/>
+        </w:rPr>
+        <w:t xml:space="preserve"> </w:t>
+      </w:r>
+      <w:proofErr w:type="spellStart"/>
+      <w:r>
+        <w:rPr>
+          <w:lang w:val="en-US"/>
+        </w:rPr>
+        <w:t>lokalno</w:t>
+      </w:r>
+      <w:proofErr w:type="spellEnd"/>
+      <w:r>
+        <w:rPr>
+          <w:lang w:val="en-US"/>
+        </w:rPr>
+        <w:t xml:space="preserve"> u </w:t>
+      </w:r>
+      <w:proofErr w:type="spellStart"/>
+      <w:r>
+        <w:rPr>
+          <w:lang w:val="en-US"/>
+        </w:rPr>
+        <w:t>mrezi</w:t>
+      </w:r>
+      <w:proofErr w:type="spellEnd"/>
+    </w:p>
+    <w:p>
+      <w:pPr>
+        <w:rPr>
+          <w:lang w:val="en-US"/>
+        </w:rPr>
+      </w:pPr>
+    </w:p>
+    <w:p>
+      <w:pPr>
+        <w:rPr>
+          <w:lang w:val="en-US"/>
+        </w:rPr>
+      </w:pPr>
+      <w:r>
+        <w:rPr>
+          <w:lang w:val="en-US"/>
+        </w:rPr>
+        <w:t xml:space="preserve">Illustrator </w:t>
+      </w:r>
+      <w:proofErr w:type="spellStart"/>
+      <w:r>
+        <w:rPr>
+          <w:lang w:val="en-US"/>
+        </w:rPr>
+        <w:t>koriscen</w:t>
+      </w:r>
+      <w:proofErr w:type="spellEnd"/>
+      <w:r>
+        <w:rPr>
+          <w:lang w:val="en-US"/>
+        </w:rPr>
+        <w:t xml:space="preserve"> za </w:t>
+      </w:r>
+      <w:proofErr w:type="spellStart"/>
+      <w:r>
+        <w:rPr>
+          <w:lang w:val="en-US"/>
+        </w:rPr>
+        <w:t>pravljenje</w:t>
+      </w:r>
+      <w:proofErr w:type="spellEnd"/>
+      <w:r>
+        <w:rPr>
+          <w:lang w:val="en-US"/>
+        </w:rPr>
+        <w:t xml:space="preserve"> </w:t>
+      </w:r>
+      <w:proofErr w:type="spellStart"/>
+      <w:r>
+        <w:rPr>
+          <w:lang w:val="en-US"/>
+        </w:rPr>
+        <w:t>logoa</w:t>
+      </w:r>
+      <w:proofErr w:type="spellEnd"/>
+      <w:r>
+        <w:rPr>
+          <w:lang w:val="en-US"/>
+        </w:rPr>
+        <w:t xml:space="preserve"> background </w:t>
+      </w:r>
+      <w:proofErr w:type="spellStart"/>
+      <w:r>
+        <w:rPr>
+          <w:lang w:val="en-US"/>
+        </w:rPr>
+        <w:t>astronauta</w:t>
+      </w:r>
+      <w:proofErr w:type="spellEnd"/>
+      <w:r>
+        <w:rPr>
+          <w:lang w:val="en-US"/>
+        </w:rPr>
+        <w:t xml:space="preserve"> I </w:t>
+      </w:r>
+      <w:proofErr w:type="spellStart"/>
+      <w:r>
+        <w:rPr>
+          <w:lang w:val="en-US"/>
+        </w:rPr>
+        <w:t>ostalih</w:t>
+      </w:r>
+      <w:proofErr w:type="spellEnd"/>
+      <w:r>
+        <w:rPr>
+          <w:lang w:val="en-US"/>
+        </w:rPr>
+        <w:t xml:space="preserve"> </w:t>
+      </w:r>
+      <w:proofErr w:type="spellStart"/>
+      <w:r>
+        <w:rPr>
+          <w:lang w:val="en-US"/>
+        </w:rPr>
+        <w:t>stvari</w:t>
+      </w:r>
+      <w:proofErr w:type="spellEnd"/>
+    </w:p>
+    <w:p>
+      <w:pPr>
+        <w:rPr>
+          <w:lang w:val="en-US"/>
+        </w:rPr>
+      </w:pPr>
+      <w:proofErr w:type="spellStart"/>
+      <w:r>
+        <w:rPr>
+          <w:lang w:val="en-US"/>
+        </w:rPr>
+        <w:t>FontAwesome</w:t>
+      </w:r>
+      <w:proofErr w:type="spellEnd"/>
+      <w:r>
+        <w:rPr>
+          <w:lang w:val="en-US"/>
+        </w:rPr>
+        <w:t xml:space="preserve"> </w:t>
+      </w:r>
+      <w:proofErr w:type="spellStart"/>
+      <w:r>
+        <w:rPr>
+          <w:lang w:val="en-US"/>
+        </w:rPr>
+        <w:t>koriscen</w:t>
+      </w:r>
+      <w:proofErr w:type="spellEnd"/>
+      <w:r>
+        <w:rPr>
+          <w:lang w:val="en-US"/>
+        </w:rPr>
+        <w:t xml:space="preserve"> za </w:t>
+      </w:r>
+      <w:proofErr w:type="spellStart"/>
+      <w:r>
+        <w:rPr>
+          <w:lang w:val="en-US"/>
+        </w:rPr>
+        <w:t>ikonice</w:t>
+      </w:r>
+      <w:proofErr w:type="spellEnd"/>
+    </w:p>
+    <w:p>
+      <w:pPr>
+        <w:rPr>
+          <w:lang w:val="en-US"/>
+        </w:rPr>
+      </w:pPr>
+      <w:r>
+        <w:rPr>
+          <w:lang w:val="en-US"/>
+        </w:rPr>
+        <w:t>Google Fonts za font</w:t>
+      </w:r>
+    </w:p>
+    <w:p>
+      <w:pPr>
+        <w:rPr>
+          <w:lang w:val="en-US"/>
+        </w:rPr>
+      </w:pPr>
     </w:p>
     <w:p>
       <w:pPr>

</xml_diff>